<commit_message>
nuevo pantallazo ultimos cambios
</commit_message>
<xml_diff>
--- a/documentos_explicativos_word/Pantallazos_GIThub_vsc.docx
+++ b/documentos_explicativos_word/Pantallazos_GIThub_vsc.docx
@@ -30,21 +30,7 @@
         <w:rPr>
           <w:lang w:val="es-ES"/>
         </w:rPr>
-        <w:t xml:space="preserve"> </w:t>
-      </w:r>
-      <w:proofErr w:type="spellStart"/>
-      <w:r>
-        <w:rPr>
-          <w:lang w:val="es-ES"/>
-        </w:rPr>
-        <w:t>Github</w:t>
-      </w:r>
-      <w:proofErr w:type="spellEnd"/>
-      <w:r>
-        <w:rPr>
-          <w:lang w:val="es-ES"/>
-        </w:rPr>
-        <w:t xml:space="preserve">:    </w:t>
+        <w:t xml:space="preserve"> Github:    </w:t>
       </w:r>
       <w:r>
         <w:rPr>
@@ -113,15 +99,7 @@
     <w:p/>
     <w:p>
       <w:r>
-        <w:t>Rama 2 (</w:t>
-      </w:r>
-      <w:proofErr w:type="spellStart"/>
-      <w:r>
-        <w:t>version</w:t>
-      </w:r>
-      <w:proofErr w:type="spellEnd"/>
-      <w:r>
-        <w:t xml:space="preserve"> 2)</w:t>
+        <w:t>Rama 2 (version 2)</w:t>
       </w:r>
     </w:p>
     <w:p/>
@@ -191,23 +169,7 @@
     <w:p/>
     <w:p>
       <w:r>
-        <w:t xml:space="preserve">Rama </w:t>
-      </w:r>
-      <w:proofErr w:type="spellStart"/>
-      <w:r>
-        <w:t>Main</w:t>
-      </w:r>
-      <w:proofErr w:type="spellEnd"/>
-      <w:r>
-        <w:t xml:space="preserve"> (</w:t>
-      </w:r>
-      <w:proofErr w:type="spellStart"/>
-      <w:r>
-        <w:t>principal</w:t>
-      </w:r>
-      <w:proofErr w:type="spellEnd"/>
-      <w:r>
-        <w:t>)</w:t>
+        <w:t>Rama Main (principal)</w:t>
       </w:r>
     </w:p>
     <w:p/>
@@ -422,14 +384,12 @@
         </w:rPr>
         <w:t xml:space="preserve">Rama </w:t>
       </w:r>
-      <w:proofErr w:type="spellStart"/>
       <w:r>
         <w:rPr>
           <w:lang w:val="es-ES"/>
         </w:rPr>
         <w:t>main</w:t>
       </w:r>
-      <w:proofErr w:type="spellEnd"/>
       <w:r>
         <w:rPr>
           <w:lang w:val="es-ES"/>
@@ -515,16 +475,8 @@
         <w:rPr>
           <w:lang w:val="es-ES"/>
         </w:rPr>
-        <w:t xml:space="preserve">Nuevo cambio en la rama </w:t>
-      </w:r>
-      <w:proofErr w:type="spellStart"/>
-      <w:r>
-        <w:rPr>
-          <w:lang w:val="es-ES"/>
-        </w:rPr>
-        <w:t>main</w:t>
-      </w:r>
-      <w:proofErr w:type="spellEnd"/>
+        <w:t>Nuevo cambio en la rama main</w:t>
+      </w:r>
     </w:p>
     <w:p>
       <w:pPr>
@@ -593,25 +545,79 @@
           <w:lang w:val="es-ES"/>
         </w:rPr>
       </w:pPr>
-    </w:p>
-    <w:p>
-      <w:pPr>
-        <w:rPr>
-          <w:lang w:val="es-ES"/>
-        </w:rPr>
-      </w:pPr>
-    </w:p>
-    <w:p>
-      <w:pPr>
-        <w:rPr>
-          <w:lang w:val="es-ES"/>
-        </w:rPr>
-      </w:pPr>
-      <w:r>
-        <w:rPr>
-          <w:lang w:val="es-ES"/>
+      <w:r>
+        <w:rPr>
+          <w:noProof/>
         </w:rPr>
         <w:lastRenderedPageBreak/>
+        <w:drawing>
+          <wp:inline distT="0" distB="0" distL="0" distR="0" wp14:anchorId="272DECDF" wp14:editId="0A670591">
+            <wp:extent cx="6120130" cy="3442335"/>
+            <wp:effectExtent l="0" t="0" r="0" b="5715"/>
+            <wp:docPr id="1418362303" name="Immagine 1" descr="Immagine che contiene testo, schermata, software, Icona del computer&#10;&#10;Descrizione generata automaticamente"/>
+            <wp:cNvGraphicFramePr>
+              <a:graphicFrameLocks xmlns:a="http://schemas.openxmlformats.org/drawingml/2006/main" noChangeAspect="1"/>
+            </wp:cNvGraphicFramePr>
+            <a:graphic xmlns:a="http://schemas.openxmlformats.org/drawingml/2006/main">
+              <a:graphicData uri="http://schemas.openxmlformats.org/drawingml/2006/picture">
+                <pic:pic xmlns:pic="http://schemas.openxmlformats.org/drawingml/2006/picture">
+                  <pic:nvPicPr>
+                    <pic:cNvPr id="1418362303" name="Immagine 1" descr="Immagine che contiene testo, schermata, software, Icona del computer&#10;&#10;Descrizione generata automaticamente"/>
+                    <pic:cNvPicPr/>
+                  </pic:nvPicPr>
+                  <pic:blipFill>
+                    <a:blip r:embed="rId11"/>
+                    <a:stretch>
+                      <a:fillRect/>
+                    </a:stretch>
+                  </pic:blipFill>
+                  <pic:spPr>
+                    <a:xfrm>
+                      <a:off x="0" y="0"/>
+                      <a:ext cx="6120130" cy="3442335"/>
+                    </a:xfrm>
+                    <a:prstGeom prst="rect">
+                      <a:avLst/>
+                    </a:prstGeom>
+                  </pic:spPr>
+                </pic:pic>
+              </a:graphicData>
+            </a:graphic>
+          </wp:inline>
+        </w:drawing>
+      </w:r>
+    </w:p>
+    <w:p>
+      <w:pPr>
+        <w:rPr>
+          <w:lang w:val="es-ES"/>
+        </w:rPr>
+      </w:pPr>
+    </w:p>
+    <w:p>
+      <w:pPr>
+        <w:rPr>
+          <w:lang w:val="es-ES"/>
+        </w:rPr>
+      </w:pPr>
+    </w:p>
+    <w:p>
+      <w:pPr>
+        <w:rPr>
+          <w:lang w:val="es-ES"/>
+        </w:rPr>
+      </w:pPr>
+    </w:p>
+    <w:p>
+      <w:pPr>
+        <w:rPr>
+          <w:lang w:val="es-ES"/>
+        </w:rPr>
+      </w:pPr>
+      <w:r>
+        <w:rPr>
+          <w:lang w:val="es-ES"/>
+        </w:rPr>
         <w:br w:type="textWrapping" w:clear="all"/>
       </w:r>
     </w:p>

</xml_diff>

<commit_message>
nuevas inclusiones en codigo
</commit_message>
<xml_diff>
--- a/documentos_explicativos_word/Pantallazos_GIThub_vsc.docx
+++ b/documentos_explicativos_word/Pantallazos_GIThub_vsc.docx
@@ -280,59 +280,17 @@
       </w:r>
     </w:p>
     <w:p/>
-    <w:p>
-      <w:pPr>
-        <w:rPr>
-          <w:lang w:val="es-ES"/>
-        </w:rPr>
-      </w:pPr>
-      <w:r>
-        <w:rPr>
-          <w:lang w:val="es-ES"/>
-        </w:rPr>
-        <w:t>Rama version</w:t>
-      </w:r>
-      <w:r>
-        <w:rPr>
-          <w:lang w:val="es-ES"/>
-        </w:rPr>
-        <w:t>2</w:t>
-      </w:r>
-      <w:r>
-        <w:rPr>
-          <w:lang w:val="es-ES"/>
-        </w:rPr>
-        <w:t>: cambios realizados e</w:t>
-      </w:r>
-      <w:r>
-        <w:rPr>
-          <w:lang w:val="es-ES"/>
-        </w:rPr>
-        <w:t>n esta rama</w:t>
-      </w:r>
-    </w:p>
-    <w:p>
-      <w:pPr>
-        <w:rPr>
-          <w:lang w:val="es-ES"/>
-        </w:rPr>
-      </w:pPr>
-    </w:p>
-    <w:p>
-      <w:pPr>
-        <w:rPr>
-          <w:lang w:val="es-ES"/>
-        </w:rPr>
-      </w:pPr>
+    <w:p/>
+    <w:p>
       <w:r>
         <w:rPr>
           <w:noProof/>
         </w:rPr>
         <w:drawing>
-          <wp:inline distT="0" distB="0" distL="0" distR="0" wp14:anchorId="0451F170" wp14:editId="31457C9F">
+          <wp:inline distT="0" distB="0" distL="0" distR="0" wp14:anchorId="011B171F" wp14:editId="59614217">
             <wp:extent cx="6120130" cy="3442335"/>
             <wp:effectExtent l="0" t="0" r="0" b="5715"/>
-            <wp:docPr id="929224735" name="Immagine 1" descr="Immagine che contiene testo, schermata, software, Software multimediale&#10;&#10;Descrizione generata automaticamente"/>
+            <wp:docPr id="1199353257" name="Immagine 1" descr="Immagine che contiene testo, schermata, software, Software multimediale&#10;&#10;Descrizione generata automaticamente"/>
             <wp:cNvGraphicFramePr>
               <a:graphicFrameLocks xmlns:a="http://schemas.openxmlformats.org/drawingml/2006/main" noChangeAspect="1"/>
             </wp:cNvGraphicFramePr>
@@ -340,7 +298,7 @@
               <a:graphicData uri="http://schemas.openxmlformats.org/drawingml/2006/picture">
                 <pic:pic xmlns:pic="http://schemas.openxmlformats.org/drawingml/2006/picture">
                   <pic:nvPicPr>
-                    <pic:cNvPr id="929224735" name="Immagine 1" descr="Immagine che contiene testo, schermata, software, Software multimediale&#10;&#10;Descrizione generata automaticamente"/>
+                    <pic:cNvPr id="1199353257" name="Immagine 1" descr="Immagine che contiene testo, schermata, software, Software multimediale&#10;&#10;Descrizione generata automaticamente"/>
                     <pic:cNvPicPr/>
                   </pic:nvPicPr>
                   <pic:blipFill>
@@ -365,30 +323,24 @@
         </w:drawing>
       </w:r>
     </w:p>
-    <w:p>
-      <w:pPr>
-        <w:rPr>
-          <w:lang w:val="es-ES"/>
-        </w:rPr>
-      </w:pPr>
-    </w:p>
-    <w:p>
-      <w:pPr>
-        <w:rPr>
-          <w:lang w:val="es-ES"/>
-        </w:rPr>
-      </w:pPr>
-      <w:r>
-        <w:rPr>
-          <w:lang w:val="es-ES"/>
-        </w:rPr>
-        <w:t xml:space="preserve">Rama </w:t>
-      </w:r>
-      <w:r>
-        <w:rPr>
-          <w:lang w:val="es-ES"/>
-        </w:rPr>
-        <w:t>main</w:t>
+    <w:p/>
+    <w:p>
+      <w:pPr>
+        <w:rPr>
+          <w:lang w:val="es-ES"/>
+        </w:rPr>
+      </w:pPr>
+      <w:r>
+        <w:rPr>
+          <w:lang w:val="es-ES"/>
+        </w:rPr>
+        <w:t>Rama version</w:t>
+      </w:r>
+      <w:r>
+        <w:rPr>
+          <w:lang w:val="es-ES"/>
+        </w:rPr>
+        <w:t>2</w:t>
       </w:r>
       <w:r>
         <w:rPr>
@@ -422,10 +374,10 @@
         </w:rPr>
         <w:lastRenderedPageBreak/>
         <w:drawing>
-          <wp:inline distT="0" distB="0" distL="0" distR="0" wp14:anchorId="788FEC95" wp14:editId="22D8A5C6">
+          <wp:inline distT="0" distB="0" distL="0" distR="0" wp14:anchorId="0451F170" wp14:editId="31457C9F">
             <wp:extent cx="6120130" cy="3442335"/>
             <wp:effectExtent l="0" t="0" r="0" b="5715"/>
-            <wp:docPr id="496292797" name="Immagine 1" descr="Immagine che contiene testo, schermata, software, Software multimediale&#10;&#10;Descrizione generata automaticamente"/>
+            <wp:docPr id="929224735" name="Immagine 1" descr="Immagine che contiene testo, schermata, software, Software multimediale&#10;&#10;Descrizione generata automaticamente"/>
             <wp:cNvGraphicFramePr>
               <a:graphicFrameLocks xmlns:a="http://schemas.openxmlformats.org/drawingml/2006/main" noChangeAspect="1"/>
             </wp:cNvGraphicFramePr>
@@ -433,7 +385,7 @@
               <a:graphicData uri="http://schemas.openxmlformats.org/drawingml/2006/picture">
                 <pic:pic xmlns:pic="http://schemas.openxmlformats.org/drawingml/2006/picture">
                   <pic:nvPicPr>
-                    <pic:cNvPr id="496292797" name="Immagine 1" descr="Immagine che contiene testo, schermata, software, Software multimediale&#10;&#10;Descrizione generata automaticamente"/>
+                    <pic:cNvPr id="929224735" name="Immagine 1" descr="Immagine che contiene testo, schermata, software, Software multimediale&#10;&#10;Descrizione generata automaticamente"/>
                     <pic:cNvPicPr/>
                   </pic:nvPicPr>
                   <pic:blipFill>
@@ -475,7 +427,25 @@
         <w:rPr>
           <w:lang w:val="es-ES"/>
         </w:rPr>
-        <w:t>Nuevo cambio en la rama main</w:t>
+        <w:t xml:space="preserve">Rama </w:t>
+      </w:r>
+      <w:r>
+        <w:rPr>
+          <w:lang w:val="es-ES"/>
+        </w:rPr>
+        <w:t>main</w:t>
+      </w:r>
+      <w:r>
+        <w:rPr>
+          <w:lang w:val="es-ES"/>
+        </w:rPr>
+        <w:t>: cambios realizados e</w:t>
+      </w:r>
+      <w:r>
+        <w:rPr>
+          <w:lang w:val="es-ES"/>
+        </w:rPr>
+        <w:t>n esta rama</w:t>
       </w:r>
     </w:p>
     <w:p>
@@ -496,10 +466,10 @@
           <w:noProof/>
         </w:rPr>
         <w:drawing>
-          <wp:inline distT="0" distB="0" distL="0" distR="0" wp14:anchorId="3ECCCF74" wp14:editId="33ABC7C9">
+          <wp:inline distT="0" distB="0" distL="0" distR="0" wp14:anchorId="788FEC95" wp14:editId="22D8A5C6">
             <wp:extent cx="6120130" cy="3442335"/>
             <wp:effectExtent l="0" t="0" r="0" b="5715"/>
-            <wp:docPr id="772114438" name="Immagine 1" descr="Immagine che contiene testo, schermata, software, Icona del computer&#10;&#10;Descrizione generata automaticamente"/>
+            <wp:docPr id="496292797" name="Immagine 1" descr="Immagine che contiene testo, schermata, software, Software multimediale&#10;&#10;Descrizione generata automaticamente"/>
             <wp:cNvGraphicFramePr>
               <a:graphicFrameLocks xmlns:a="http://schemas.openxmlformats.org/drawingml/2006/main" noChangeAspect="1"/>
             </wp:cNvGraphicFramePr>
@@ -507,7 +477,7 @@
               <a:graphicData uri="http://schemas.openxmlformats.org/drawingml/2006/picture">
                 <pic:pic xmlns:pic="http://schemas.openxmlformats.org/drawingml/2006/picture">
                   <pic:nvPicPr>
-                    <pic:cNvPr id="772114438" name="Immagine 1" descr="Immagine che contiene testo, schermata, software, Icona del computer&#10;&#10;Descrizione generata automaticamente"/>
+                    <pic:cNvPr id="496292797" name="Immagine 1" descr="Immagine che contiene testo, schermata, software, Software multimediale&#10;&#10;Descrizione generata automaticamente"/>
                     <pic:cNvPicPr/>
                   </pic:nvPicPr>
                   <pic:blipFill>
@@ -547,9 +517,83 @@
       </w:pPr>
       <w:r>
         <w:rPr>
+          <w:lang w:val="es-ES"/>
+        </w:rPr>
+        <w:t>Nuevo cambio en la rama main</w:t>
+      </w:r>
+    </w:p>
+    <w:p>
+      <w:pPr>
+        <w:rPr>
+          <w:lang w:val="es-ES"/>
+        </w:rPr>
+      </w:pPr>
+    </w:p>
+    <w:p>
+      <w:pPr>
+        <w:rPr>
+          <w:lang w:val="es-ES"/>
+        </w:rPr>
+      </w:pPr>
+      <w:r>
+        <w:rPr>
           <w:noProof/>
         </w:rPr>
         <w:lastRenderedPageBreak/>
+        <w:drawing>
+          <wp:inline distT="0" distB="0" distL="0" distR="0" wp14:anchorId="3ECCCF74" wp14:editId="33ABC7C9">
+            <wp:extent cx="6120130" cy="3442335"/>
+            <wp:effectExtent l="0" t="0" r="0" b="5715"/>
+            <wp:docPr id="772114438" name="Immagine 1" descr="Immagine che contiene testo, schermata, software, Icona del computer&#10;&#10;Descrizione generata automaticamente"/>
+            <wp:cNvGraphicFramePr>
+              <a:graphicFrameLocks xmlns:a="http://schemas.openxmlformats.org/drawingml/2006/main" noChangeAspect="1"/>
+            </wp:cNvGraphicFramePr>
+            <a:graphic xmlns:a="http://schemas.openxmlformats.org/drawingml/2006/main">
+              <a:graphicData uri="http://schemas.openxmlformats.org/drawingml/2006/picture">
+                <pic:pic xmlns:pic="http://schemas.openxmlformats.org/drawingml/2006/picture">
+                  <pic:nvPicPr>
+                    <pic:cNvPr id="772114438" name="Immagine 1" descr="Immagine che contiene testo, schermata, software, Icona del computer&#10;&#10;Descrizione generata automaticamente"/>
+                    <pic:cNvPicPr/>
+                  </pic:nvPicPr>
+                  <pic:blipFill>
+                    <a:blip r:embed="rId11"/>
+                    <a:stretch>
+                      <a:fillRect/>
+                    </a:stretch>
+                  </pic:blipFill>
+                  <pic:spPr>
+                    <a:xfrm>
+                      <a:off x="0" y="0"/>
+                      <a:ext cx="6120130" cy="3442335"/>
+                    </a:xfrm>
+                    <a:prstGeom prst="rect">
+                      <a:avLst/>
+                    </a:prstGeom>
+                  </pic:spPr>
+                </pic:pic>
+              </a:graphicData>
+            </a:graphic>
+          </wp:inline>
+        </w:drawing>
+      </w:r>
+    </w:p>
+    <w:p>
+      <w:pPr>
+        <w:rPr>
+          <w:lang w:val="es-ES"/>
+        </w:rPr>
+      </w:pPr>
+    </w:p>
+    <w:p>
+      <w:pPr>
+        <w:rPr>
+          <w:lang w:val="es-ES"/>
+        </w:rPr>
+      </w:pPr>
+      <w:r>
+        <w:rPr>
+          <w:noProof/>
+        </w:rPr>
         <w:drawing>
           <wp:inline distT="0" distB="0" distL="0" distR="0" wp14:anchorId="272DECDF" wp14:editId="0A670591">
             <wp:extent cx="6120130" cy="3442335"/>
@@ -566,7 +610,7 @@
                     <pic:cNvPicPr/>
                   </pic:nvPicPr>
                   <pic:blipFill>
-                    <a:blip r:embed="rId11"/>
+                    <a:blip r:embed="rId12"/>
                     <a:stretch>
                       <a:fillRect/>
                     </a:stretch>

</xml_diff>